<commit_message>
Update API to use new Soleo API V2.0. Added Natural Language Input fields.
</commit_message>
<xml_diff>
--- a/Soleo Local Search Release SDK - iOS Release notes.docx
+++ b/Soleo Local Search Release SDK - iOS Release notes.docx
@@ -285,7 +285,7 @@
           <w:rtl w:val="0"/>
           <w:lang w:val="en-US"/>
         </w:rPr>
-        <w:t>Swift -  v2,v2.1,v2.2</w:t>
+        <w:t>Swift -  v3</w:t>
       </w:r>
     </w:p>
     <w:p>
@@ -351,7 +351,7 @@
           <w:rtl w:val="0"/>
           <w:lang w:val="en-US"/>
         </w:rPr>
-        <w:t xml:space="preserve">    Xcode 7.2 + for Sample App Project</w:t>
+        <w:t xml:space="preserve">    Xcode 8 + for Sample App Project</w:t>
       </w:r>
     </w:p>
     <w:p>
@@ -541,7 +541,7 @@
           <w:lang w:val="en-US"/>
         </w:rPr>
         <w:tab/>
-        <w:t>File Base SDK</w:t>
+        <w:t>Natural Language query format</w:t>
       </w:r>
     </w:p>
     <w:p>
@@ -562,7 +562,7 @@
           <w:lang w:val="en-US"/>
         </w:rPr>
         <w:tab/>
-        <w:t>File Base SDK with source code for easy of use and customization</w:t>
+        <w:t xml:space="preserve">Added the new ability to perform Natural Language Queries </w:t>
       </w:r>
     </w:p>
     <w:p>
@@ -580,7 +580,67 @@
           <w:rtl w:val="0"/>
           <w:lang w:val="en-US"/>
         </w:rPr>
-        <w:t>4 File Only with all Source code included and separated for clarity</w:t>
+        <w:t>Use our new FreeFromQuery Field to type anything you desire to look up in a natural way. No more formate queries</w:t>
+      </w:r>
+    </w:p>
+    <w:p>
+      <w:pPr>
+        <w:pStyle w:val="Body"/>
+        <w:bidi w:val="0"/>
+      </w:pPr>
+    </w:p>
+    <w:p>
+      <w:pPr>
+        <w:pStyle w:val="Body"/>
+        <w:bidi w:val="0"/>
+      </w:pPr>
+    </w:p>
+    <w:p>
+      <w:pPr>
+        <w:pStyle w:val="Body"/>
+        <w:bidi w:val="0"/>
+      </w:pPr>
+    </w:p>
+    <w:p>
+      <w:pPr>
+        <w:pStyle w:val="Body"/>
+        <w:bidi w:val="0"/>
+      </w:pPr>
+    </w:p>
+    <w:p>
+      <w:pPr>
+        <w:pStyle w:val="Heading 3"/>
+        <w:bidi w:val="0"/>
+      </w:pPr>
+      <w:r>
+        <w:rPr>
+          <w:rFonts w:cs="Arial Unicode MS" w:eastAsia="Arial Unicode MS"/>
+          <w:rtl w:val="0"/>
+          <w:lang w:val="en-US"/>
+        </w:rPr>
+        <w:tab/>
+        <w:t>New Sort Filters</w:t>
+      </w:r>
+    </w:p>
+    <w:p>
+      <w:pPr>
+        <w:pStyle w:val="Body"/>
+        <w:bidi w:val="0"/>
+      </w:pPr>
+    </w:p>
+    <w:p>
+      <w:pPr>
+        <w:pStyle w:val="Body"/>
+        <w:bidi w:val="0"/>
+      </w:pPr>
+      <w:r>
+        <w:rPr>
+          <w:rFonts w:cs="Arial Unicode MS" w:eastAsia="Arial Unicode MS"/>
+          <w:rtl w:val="0"/>
+          <w:lang w:val="en-US"/>
+        </w:rPr>
+        <w:tab/>
+        <w:t>Sort the Date result by Name, Categories and Distance</w:t>
       </w:r>
     </w:p>
     <w:p>
@@ -598,14 +658,14 @@
           <w:rtl w:val="0"/>
           <w:lang w:val="en-US"/>
         </w:rPr>
-        <w:t>All Usable developer Object encompass on the same File</w:t>
+        <w:t>When using our new FreeFormQuery the system can sort the listing in a new Way:</w:t>
       </w:r>
     </w:p>
     <w:p>
       <w:pPr>
         <w:pStyle w:val="Body"/>
         <w:numPr>
-          <w:ilvl w:val="3"/>
+          <w:ilvl w:val="4"/>
           <w:numId w:val="7"/>
         </w:numPr>
         <w:bidi w:val="0"/>
@@ -616,14 +676,14 @@
           <w:rtl w:val="0"/>
           <w:lang w:val="en-US"/>
         </w:rPr>
-        <w:t>Abstraction from UI to allow developer to build their own.</w:t>
+        <w:t>By Name : Top Business Name Match on Top</w:t>
       </w:r>
     </w:p>
     <w:p>
       <w:pPr>
         <w:pStyle w:val="Body"/>
         <w:numPr>
-          <w:ilvl w:val="3"/>
+          <w:ilvl w:val="4"/>
           <w:numId w:val="7"/>
         </w:numPr>
         <w:bidi w:val="0"/>
@@ -634,68 +694,7 @@
           <w:rtl w:val="0"/>
           <w:lang w:val="en-US"/>
         </w:rPr>
-        <w:t>Full Documentation Included.</w:t>
-        <w:tab/>
-      </w:r>
-    </w:p>
-    <w:p>
-      <w:pPr>
-        <w:pStyle w:val="Body"/>
-        <w:bidi w:val="0"/>
-      </w:pPr>
-    </w:p>
-    <w:p>
-      <w:pPr>
-        <w:pStyle w:val="Body"/>
-        <w:bidi w:val="0"/>
-      </w:pPr>
-    </w:p>
-    <w:p>
-      <w:pPr>
-        <w:pStyle w:val="Body"/>
-        <w:bidi w:val="0"/>
-      </w:pPr>
-    </w:p>
-    <w:p>
-      <w:pPr>
-        <w:pStyle w:val="Body"/>
-        <w:bidi w:val="0"/>
-      </w:pPr>
-    </w:p>
-    <w:p>
-      <w:pPr>
-        <w:pStyle w:val="Heading 3"/>
-        <w:bidi w:val="0"/>
-      </w:pPr>
-      <w:r>
-        <w:rPr>
-          <w:rFonts w:cs="Arial Unicode MS" w:eastAsia="Arial Unicode MS"/>
-          <w:rtl w:val="0"/>
-          <w:lang w:val="en-US"/>
-        </w:rPr>
-        <w:tab/>
-        <w:t>Example App</w:t>
-      </w:r>
-    </w:p>
-    <w:p>
-      <w:pPr>
-        <w:pStyle w:val="Body"/>
-        <w:bidi w:val="0"/>
-      </w:pPr>
-    </w:p>
-    <w:p>
-      <w:pPr>
-        <w:pStyle w:val="Body"/>
-        <w:bidi w:val="0"/>
-      </w:pPr>
-      <w:r>
-        <w:rPr>
-          <w:rFonts w:cs="Arial Unicode MS" w:eastAsia="Arial Unicode MS"/>
-          <w:rtl w:val="0"/>
-          <w:lang w:val="en-US"/>
-        </w:rPr>
-        <w:tab/>
-        <w:t xml:space="preserve">Basic Example App to show developer how to add the SDK </w:t>
+        <w:t>By Category : Follow be the other categories search for the Natural Language process</w:t>
       </w:r>
     </w:p>
     <w:p>
@@ -703,7 +702,7 @@
         <w:pStyle w:val="Body"/>
         <w:numPr>
           <w:ilvl w:val="4"/>
-          <w:numId w:val="2"/>
+          <w:numId w:val="7"/>
         </w:numPr>
         <w:bidi w:val="0"/>
       </w:pPr>
@@ -713,68 +712,8 @@
           <w:rtl w:val="0"/>
           <w:lang w:val="en-US"/>
         </w:rPr>
-        <w:t>Application allows user to use Location service to get User GPS information.</w:t>
-      </w:r>
-    </w:p>
-    <w:p>
-      <w:pPr>
-        <w:pStyle w:val="Body"/>
-        <w:numPr>
-          <w:ilvl w:val="4"/>
-          <w:numId w:val="2"/>
-        </w:numPr>
-        <w:bidi w:val="0"/>
-      </w:pPr>
-      <w:r>
-        <w:rPr>
-          <w:rFonts w:cs="Arial Unicode MS" w:eastAsia="Arial Unicode MS"/>
-          <w:rtl w:val="0"/>
-          <w:lang w:val="en-US"/>
-        </w:rPr>
-        <w:t>Allows to use Business Object in different ways(Contact, Call, Navigation)</w:t>
-      </w:r>
-    </w:p>
-    <w:p>
-      <w:pPr>
-        <w:pStyle w:val="Body"/>
-        <w:numPr>
-          <w:ilvl w:val="4"/>
-          <w:numId w:val="2"/>
-        </w:numPr>
-        <w:bidi w:val="0"/>
-      </w:pPr>
-      <w:r>
-        <w:rPr>
-          <w:rFonts w:cs="Arial Unicode MS" w:eastAsia="Arial Unicode MS"/>
-          <w:rtl w:val="0"/>
-          <w:lang w:val="en-US"/>
-        </w:rPr>
-        <w:t>Multiple ways to display the data objects</w:t>
-      </w:r>
-    </w:p>
-    <w:p>
-      <w:pPr>
-        <w:pStyle w:val="Body"/>
-        <w:numPr>
-          <w:ilvl w:val="4"/>
-          <w:numId w:val="2"/>
-        </w:numPr>
-        <w:bidi w:val="0"/>
-      </w:pPr>
-      <w:r>
-        <w:rPr>
-          <w:rFonts w:cs="Arial Unicode MS" w:eastAsia="Arial Unicode MS"/>
-          <w:rtl w:val="0"/>
-          <w:lang w:val="en-US"/>
-        </w:rPr>
-        <w:t>Voice Recognition system code included but not requiere(Nuance Speech Kit).</w:t>
-      </w:r>
-    </w:p>
-    <w:p>
-      <w:pPr>
-        <w:pStyle w:val="Body"/>
-        <w:bidi w:val="0"/>
-      </w:pPr>
+        <w:t>Finalize by Sorting the Business Listing by distance inside their categories buckets.</w:t>
+      </w:r>
       <w:r>
         <w:rPr>
           <w:rFonts w:ascii="Arial Unicode MS" w:cs="Arial Unicode MS" w:hAnsi="Arial Unicode MS" w:eastAsia="Arial Unicode MS"/>
@@ -806,25 +745,230 @@
     </w:p>
     <w:p>
       <w:pPr>
-        <w:pStyle w:val="Body"/>
-        <w:rPr>
-          <w:color w:val="6dc037"/>
-        </w:rPr>
-      </w:pPr>
-      <w:r>
-        <w:rPr>
-          <w:color w:val="6dc037"/>
-          <w:rtl w:val="0"/>
-          <w:lang w:val="en-US"/>
-        </w:rPr>
-        <w:t>NONE</w:t>
-      </w:r>
-    </w:p>
-    <w:p>
-      <w:pPr>
-        <w:pStyle w:val="Body"/>
-        <w:bidi w:val="0"/>
-      </w:pPr>
+        <w:pStyle w:val="Heading 3"/>
+        <w:bidi w:val="0"/>
+      </w:pPr>
+      <w:r>
+        <w:rPr>
+          <w:rFonts w:cs="Arial Unicode MS" w:eastAsia="Arial Unicode MS"/>
+          <w:rtl w:val="0"/>
+          <w:lang w:val="en-US"/>
+        </w:rPr>
+        <w:t>File Base SDK Update</w:t>
+      </w:r>
+    </w:p>
+    <w:p>
+      <w:pPr>
+        <w:pStyle w:val="Body"/>
+        <w:bidi w:val="0"/>
+      </w:pPr>
+    </w:p>
+    <w:p>
+      <w:pPr>
+        <w:pStyle w:val="Body"/>
+        <w:bidi w:val="0"/>
+      </w:pPr>
+      <w:r>
+        <w:rPr>
+          <w:rFonts w:cs="Arial Unicode MS" w:eastAsia="Arial Unicode MS"/>
+          <w:rtl w:val="0"/>
+          <w:lang w:val="en-US"/>
+        </w:rPr>
+        <w:tab/>
+        <w:t>File Base SDK with source code for easy of use and customization</w:t>
+      </w:r>
+    </w:p>
+    <w:p>
+      <w:pPr>
+        <w:pStyle w:val="Body"/>
+        <w:numPr>
+          <w:ilvl w:val="3"/>
+          <w:numId w:val="7"/>
+        </w:numPr>
+        <w:bidi w:val="0"/>
+      </w:pPr>
+      <w:r>
+        <w:rPr>
+          <w:rFonts w:cs="Arial Unicode MS" w:eastAsia="Arial Unicode MS"/>
+          <w:rtl w:val="0"/>
+          <w:lang w:val="en-US"/>
+        </w:rPr>
+        <w:t>Added new File Class for the Categories</w:t>
+      </w:r>
+    </w:p>
+    <w:p>
+      <w:pPr>
+        <w:pStyle w:val="Body"/>
+        <w:numPr>
+          <w:ilvl w:val="3"/>
+          <w:numId w:val="7"/>
+        </w:numPr>
+        <w:bidi w:val="0"/>
+      </w:pPr>
+      <w:r>
+        <w:rPr>
+          <w:rFonts w:cs="Arial Unicode MS" w:eastAsia="Arial Unicode MS"/>
+          <w:rtl w:val="0"/>
+          <w:lang w:val="en-US"/>
+        </w:rPr>
+        <w:t>Update All the code to work on Xcode 8</w:t>
+      </w:r>
+    </w:p>
+    <w:p>
+      <w:pPr>
+        <w:pStyle w:val="Body"/>
+        <w:numPr>
+          <w:ilvl w:val="3"/>
+          <w:numId w:val="7"/>
+        </w:numPr>
+        <w:bidi w:val="0"/>
+      </w:pPr>
+      <w:r>
+        <w:rPr>
+          <w:rFonts w:cs="Arial Unicode MS" w:eastAsia="Arial Unicode MS"/>
+          <w:rtl w:val="0"/>
+          <w:lang w:val="en-US"/>
+        </w:rPr>
+        <w:t>Update All the code for use Swift 3</w:t>
+      </w:r>
+    </w:p>
+    <w:p>
+      <w:pPr>
+        <w:pStyle w:val="Body"/>
+        <w:numPr>
+          <w:ilvl w:val="3"/>
+          <w:numId w:val="7"/>
+        </w:numPr>
+        <w:bidi w:val="0"/>
+      </w:pPr>
+      <w:r>
+        <w:rPr>
+          <w:rFonts w:cs="Arial Unicode MS" w:eastAsia="Arial Unicode MS"/>
+          <w:rtl w:val="0"/>
+          <w:lang w:val="en-US"/>
+        </w:rPr>
+        <w:t>Improve Business Listing Extra Details for clarity and simplicity</w:t>
+      </w:r>
+    </w:p>
+    <w:p>
+      <w:pPr>
+        <w:pStyle w:val="Body"/>
+        <w:numPr>
+          <w:ilvl w:val="3"/>
+          <w:numId w:val="7"/>
+        </w:numPr>
+        <w:bidi w:val="0"/>
+      </w:pPr>
+      <w:r>
+        <w:rPr>
+          <w:rFonts w:cs="Arial Unicode MS" w:eastAsia="Arial Unicode MS"/>
+          <w:rtl w:val="0"/>
+          <w:lang w:val="en-US"/>
+        </w:rPr>
+        <w:t>Improve performance</w:t>
+        <w:tab/>
+      </w:r>
+    </w:p>
+    <w:p>
+      <w:pPr>
+        <w:pStyle w:val="Body"/>
+        <w:bidi w:val="0"/>
+      </w:pPr>
+    </w:p>
+    <w:p>
+      <w:pPr>
+        <w:pStyle w:val="Body"/>
+        <w:bidi w:val="0"/>
+      </w:pPr>
+    </w:p>
+    <w:p>
+      <w:pPr>
+        <w:pStyle w:val="Heading 3"/>
+        <w:bidi w:val="0"/>
+      </w:pPr>
+      <w:r>
+        <w:rPr>
+          <w:rFonts w:cs="Arial Unicode MS" w:eastAsia="Arial Unicode MS"/>
+          <w:rtl w:val="0"/>
+          <w:lang w:val="en-US"/>
+        </w:rPr>
+        <w:t>Example App</w:t>
+      </w:r>
+    </w:p>
+    <w:p>
+      <w:pPr>
+        <w:pStyle w:val="Body"/>
+        <w:bidi w:val="0"/>
+      </w:pPr>
+    </w:p>
+    <w:p>
+      <w:pPr>
+        <w:pStyle w:val="Body"/>
+        <w:bidi w:val="0"/>
+      </w:pPr>
+      <w:r>
+        <w:rPr>
+          <w:rFonts w:cs="Arial Unicode MS" w:eastAsia="Arial Unicode MS"/>
+          <w:rtl w:val="0"/>
+          <w:lang w:val="en-US"/>
+        </w:rPr>
+        <w:tab/>
+        <w:t xml:space="preserve">New UI test Capabilities and data display </w:t>
+      </w:r>
+    </w:p>
+    <w:p>
+      <w:pPr>
+        <w:pStyle w:val="Body"/>
+        <w:numPr>
+          <w:ilvl w:val="4"/>
+          <w:numId w:val="2"/>
+        </w:numPr>
+        <w:bidi w:val="0"/>
+      </w:pPr>
+      <w:r>
+        <w:rPr>
+          <w:rFonts w:cs="Arial Unicode MS" w:eastAsia="Arial Unicode MS"/>
+          <w:rtl w:val="0"/>
+          <w:lang w:val="en-US"/>
+        </w:rPr>
+        <w:t>Allow use to test with all the available search fields.</w:t>
+      </w:r>
+    </w:p>
+    <w:p>
+      <w:pPr>
+        <w:pStyle w:val="Body"/>
+        <w:numPr>
+          <w:ilvl w:val="4"/>
+          <w:numId w:val="2"/>
+        </w:numPr>
+        <w:bidi w:val="0"/>
+      </w:pPr>
+      <w:r>
+        <w:rPr>
+          <w:rFonts w:cs="Arial Unicode MS" w:eastAsia="Arial Unicode MS"/>
+          <w:rtl w:val="0"/>
+          <w:lang w:val="en-US"/>
+        </w:rPr>
+        <w:t>Added new Sort Filters</w:t>
+      </w:r>
+    </w:p>
+    <w:p>
+      <w:pPr>
+        <w:pStyle w:val="Body"/>
+        <w:numPr>
+          <w:ilvl w:val="4"/>
+          <w:numId w:val="2"/>
+        </w:numPr>
+        <w:bidi w:val="0"/>
+      </w:pPr>
+      <w:r>
+        <w:rPr>
+          <w:rFonts w:cs="Arial Unicode MS" w:eastAsia="Arial Unicode MS"/>
+          <w:rtl w:val="0"/>
+          <w:lang w:val="en-US"/>
+        </w:rPr>
+        <w:t>Added Category Field to display category of Objects.</w:t>
+      </w:r>
     </w:p>
     <w:p>
       <w:pPr>
@@ -868,15 +1012,182 @@
     </w:p>
     <w:p>
       <w:pPr>
-        <w:pStyle w:val="Body"/>
-      </w:pPr>
-      <w:r>
-        <w:rPr>
-          <w:color w:val="6dc037"/>
-          <w:rtl w:val="0"/>
-          <w:lang w:val="en-US"/>
-        </w:rPr>
-        <w:t>NONE</w:t>
+        <w:pStyle w:val="Heading 3"/>
+        <w:bidi w:val="0"/>
+      </w:pPr>
+      <w:r>
+        <w:rPr>
+          <w:rFonts w:cs="Arial Unicode MS" w:eastAsia="Arial Unicode MS"/>
+          <w:rtl w:val="0"/>
+          <w:lang w:val="en-US"/>
+        </w:rPr>
+        <w:t>Fix #1</w:t>
+      </w:r>
+    </w:p>
+    <w:p>
+      <w:pPr>
+        <w:pStyle w:val="Body"/>
+        <w:bidi w:val="0"/>
+      </w:pPr>
+      <w:r>
+        <w:tab/>
+      </w:r>
+    </w:p>
+    <w:p>
+      <w:pPr>
+        <w:pStyle w:val="Body"/>
+        <w:bidi w:val="0"/>
+      </w:pPr>
+      <w:r>
+        <w:rPr>
+          <w:rFonts w:cs="Arial Unicode MS" w:eastAsia="Arial Unicode MS"/>
+          <w:rtl w:val="0"/>
+          <w:lang w:val="en-US"/>
+        </w:rPr>
+        <w:t>Issue:</w:t>
+      </w:r>
+    </w:p>
+    <w:p>
+      <w:pPr>
+        <w:pStyle w:val="Body"/>
+        <w:bidi w:val="0"/>
+      </w:pPr>
+      <w:r>
+        <w:rPr>
+          <w:rFonts w:cs="Arial Unicode MS" w:eastAsia="Arial Unicode MS"/>
+          <w:rtl w:val="0"/>
+          <w:lang w:val="en-US"/>
+        </w:rPr>
+        <w:tab/>
+        <w:t>Performing a bad search returns no useful information back</w:t>
+      </w:r>
+    </w:p>
+    <w:p>
+      <w:pPr>
+        <w:pStyle w:val="Body"/>
+        <w:bidi w:val="0"/>
+      </w:pPr>
+    </w:p>
+    <w:p>
+      <w:pPr>
+        <w:pStyle w:val="Body"/>
+        <w:bidi w:val="0"/>
+      </w:pPr>
+      <w:r>
+        <w:rPr>
+          <w:rFonts w:cs="Arial Unicode MS" w:eastAsia="Arial Unicode MS"/>
+          <w:rtl w:val="0"/>
+          <w:lang w:val="en-US"/>
+        </w:rPr>
+        <w:t>Fix:</w:t>
+      </w:r>
+    </w:p>
+    <w:p>
+      <w:pPr>
+        <w:pStyle w:val="Body"/>
+        <w:bidi w:val="0"/>
+      </w:pPr>
+      <w:r>
+        <w:rPr>
+          <w:rFonts w:cs="Arial Unicode MS" w:eastAsia="Arial Unicode MS"/>
+          <w:rtl w:val="0"/>
+          <w:lang w:val="en-US"/>
+        </w:rPr>
+        <w:tab/>
+        <w:t>Ensure that the All error cases form the HTTP calls returns proper error codes and messages</w:t>
+      </w:r>
+    </w:p>
+    <w:p>
+      <w:pPr>
+        <w:pStyle w:val="Body"/>
+        <w:bidi w:val="0"/>
+      </w:pPr>
+    </w:p>
+    <w:p>
+      <w:pPr>
+        <w:pStyle w:val="Heading 3"/>
+        <w:bidi w:val="0"/>
+      </w:pPr>
+      <w:r>
+        <w:rPr>
+          <w:rFonts w:cs="Arial Unicode MS" w:eastAsia="Arial Unicode MS"/>
+          <w:rtl w:val="0"/>
+          <w:lang w:val="en-US"/>
+        </w:rPr>
+        <w:t>Fix #2</w:t>
+      </w:r>
+    </w:p>
+    <w:p>
+      <w:pPr>
+        <w:pStyle w:val="Body"/>
+        <w:bidi w:val="0"/>
+      </w:pPr>
+      <w:r>
+        <w:tab/>
+      </w:r>
+    </w:p>
+    <w:p>
+      <w:pPr>
+        <w:pStyle w:val="Body"/>
+        <w:bidi w:val="0"/>
+      </w:pPr>
+      <w:r>
+        <w:rPr>
+          <w:rFonts w:cs="Arial Unicode MS" w:eastAsia="Arial Unicode MS"/>
+          <w:rtl w:val="0"/>
+          <w:lang w:val="en-US"/>
+        </w:rPr>
+        <w:t>Issue:</w:t>
+      </w:r>
+    </w:p>
+    <w:p>
+      <w:pPr>
+        <w:pStyle w:val="Body"/>
+        <w:bidi w:val="0"/>
+      </w:pPr>
+      <w:r>
+        <w:rPr>
+          <w:rFonts w:cs="Arial Unicode MS" w:eastAsia="Arial Unicode MS"/>
+          <w:rtl w:val="0"/>
+          <w:lang w:val="en-US"/>
+        </w:rPr>
+        <w:tab/>
+        <w:t>Bad HTTP request cause a un-expected nil at close</w:t>
+      </w:r>
+    </w:p>
+    <w:p>
+      <w:pPr>
+        <w:pStyle w:val="Body"/>
+        <w:bidi w:val="0"/>
+      </w:pPr>
+    </w:p>
+    <w:p>
+      <w:pPr>
+        <w:pStyle w:val="Body"/>
+        <w:bidi w:val="0"/>
+      </w:pPr>
+      <w:r>
+        <w:rPr>
+          <w:rFonts w:cs="Arial Unicode MS" w:eastAsia="Arial Unicode MS"/>
+          <w:rtl w:val="0"/>
+          <w:lang w:val="en-US"/>
+        </w:rPr>
+        <w:t>Fix:</w:t>
+      </w:r>
+    </w:p>
+    <w:p>
+      <w:pPr>
+        <w:pStyle w:val="Body"/>
+        <w:bidi w:val="0"/>
+      </w:pPr>
+      <w:r>
+        <w:rPr>
+          <w:rFonts w:cs="Arial Unicode MS" w:eastAsia="Arial Unicode MS"/>
+          <w:rtl w:val="0"/>
+          <w:lang w:val="en-US"/>
+        </w:rPr>
+        <w:tab/>
+        <w:t>Ensure we create a NONE sharable URL Session and ensure its validity at shutdown.</w:t>
       </w:r>
       <w:r>
         <w:rPr>
@@ -885,7 +1196,6 @@
           <w:bCs w:val="0"/>
           <w:i w:val="0"/>
           <w:iCs w:val="0"/>
-          <w:color w:val="6dc037"/>
         </w:rPr>
         <w:br w:type="page"/>
       </w:r>
@@ -1188,7 +1498,7 @@
         <w:rtl w:val="0"/>
         <w:lang w:val="en-US"/>
       </w:rPr>
-      <w:t>Friday, April 1, 2016</w:t>
+      <w:t>Friday, October 21, 2016</w:t>
     </w:r>
     <w:r>
       <w:rPr>

</xml_diff>